<commit_message>
Added Tutorial to Project_Plan.docx
</commit_message>
<xml_diff>
--- a/docs/Project_Plan.docx
+++ b/docs/Project_Plan.docx
@@ -300,10 +300,7 @@
               <w:jc w:val="center"/>
             </w:pPr>
             <w:r>
-              <w:t xml:space="preserve">Milestone </w:t>
-            </w:r>
-            <w:r>
-              <w:t>3</w:t>
+              <w:t>Milestone 3</w:t>
             </w:r>
           </w:p>
           <w:p>
@@ -404,10 +401,7 @@
               <w:jc w:val="center"/>
             </w:pPr>
             <w:r>
-              <w:t xml:space="preserve">Milestone </w:t>
-            </w:r>
-            <w:r>
-              <w:t>4</w:t>
+              <w:t>Milestone 4</w:t>
             </w:r>
           </w:p>
           <w:p>
@@ -471,10 +465,7 @@
               <w:jc w:val="center"/>
             </w:pPr>
             <w:r>
-              <w:t xml:space="preserve">Milestone </w:t>
-            </w:r>
-            <w:r>
-              <w:t>5</w:t>
+              <w:t>Milestone 5</w:t>
             </w:r>
           </w:p>
           <w:p>
@@ -538,10 +529,7 @@
               <w:jc w:val="center"/>
             </w:pPr>
             <w:r>
-              <w:t xml:space="preserve">Milestone </w:t>
-            </w:r>
-            <w:r>
-              <w:t>6</w:t>
+              <w:t>Milestone 6</w:t>
             </w:r>
           </w:p>
           <w:p>
@@ -605,10 +593,7 @@
               <w:jc w:val="center"/>
             </w:pPr>
             <w:r>
-              <w:t xml:space="preserve">Milestone </w:t>
-            </w:r>
-            <w:r>
-              <w:t>7</w:t>
+              <w:t>Milestone 7</w:t>
             </w:r>
           </w:p>
           <w:p>
@@ -688,10 +673,7 @@
               <w:jc w:val="center"/>
             </w:pPr>
             <w:r>
-              <w:t xml:space="preserve">Milestone </w:t>
-            </w:r>
-            <w:r>
-              <w:t>8</w:t>
+              <w:t>Milestone 8</w:t>
             </w:r>
           </w:p>
           <w:p>
@@ -771,10 +753,7 @@
               <w:jc w:val="center"/>
             </w:pPr>
             <w:r>
-              <w:t xml:space="preserve">Milestone </w:t>
-            </w:r>
-            <w:r>
-              <w:t>9</w:t>
+              <w:t>Milestone 9</w:t>
             </w:r>
           </w:p>
           <w:p>
@@ -886,10 +865,7 @@
               <w:jc w:val="center"/>
             </w:pPr>
             <w:r>
-              <w:t xml:space="preserve">Milestone </w:t>
-            </w:r>
-            <w:r>
-              <w:t>10</w:t>
+              <w:t>Milestone 10</w:t>
             </w:r>
           </w:p>
           <w:p>
@@ -959,10 +935,7 @@
             </w:pPr>
             <w:r>
               <w:lastRenderedPageBreak/>
-              <w:t xml:space="preserve">Milestone </w:t>
-            </w:r>
-            <w:r>
-              <w:t>11</w:t>
+              <w:t>Milestone 11</w:t>
             </w:r>
           </w:p>
           <w:p>
@@ -1037,13 +1010,7 @@
             </w:pPr>
             <w:r>
               <w:lastRenderedPageBreak/>
-              <w:t xml:space="preserve">Milestone </w:t>
-            </w:r>
-            <w:r>
-              <w:t>1</w:t>
-            </w:r>
-            <w:r>
-              <w:t>2</w:t>
+              <w:t>Milestone 12</w:t>
             </w:r>
           </w:p>
           <w:p>
@@ -1053,6 +1020,11 @@
             <w:r>
               <w:t>Maintenance/Prep</w:t>
             </w:r>
+            <w:r>
+              <w:t>/Tutorial</w:t>
+            </w:r>
+            <w:bookmarkStart w:id="0" w:name="_GoBack"/>
+            <w:bookmarkEnd w:id="0"/>
           </w:p>
           <w:p>
             <w:pPr>
@@ -1107,10 +1079,7 @@
               <w:jc w:val="center"/>
             </w:pPr>
             <w:r>
-              <w:t xml:space="preserve">Milestone </w:t>
-            </w:r>
-            <w:r>
-              <w:t>13</w:t>
+              <w:t>Milestone 13</w:t>
             </w:r>
           </w:p>
           <w:p>
@@ -1172,8 +1141,6 @@
       <w:pPr>
         <w:jc w:val="center"/>
       </w:pPr>
-      <w:bookmarkStart w:id="0" w:name="_GoBack"/>
-      <w:bookmarkEnd w:id="0"/>
     </w:p>
     <w:sectPr>
       <w:headerReference w:type="default" r:id="rId6"/>
@@ -1228,19 +1195,7 @@
 <w:hdr xmlns:wpc="http://schemas.microsoft.com/office/word/2010/wordprocessingCanvas" xmlns:cx="http://schemas.microsoft.com/office/drawing/2014/chartex" xmlns:cx1="http://schemas.microsoft.com/office/drawing/2015/9/8/chartex" xmlns:cx2="http://schemas.microsoft.com/office/drawing/2015/10/21/chartex" xmlns:cx3="http://schemas.microsoft.com/office/drawing/2016/5/9/chartex" xmlns:cx4="http://schemas.microsoft.com/office/drawing/2016/5/10/chartex" xmlns:cx5="http://schemas.microsoft.com/office/drawing/2016/5/11/chartex" xmlns:cx6="http://schemas.microsoft.com/office/drawing/2016/5/12/chartex" xmlns:cx7="http://schemas.microsoft.com/office/drawing/2016/5/13/chartex" xmlns:cx8="http://schemas.microsoft.com/office/drawing/2016/5/14/chartex" xmlns:mc="http://schemas.openxmlformats.org/markup-compatibility/2006" xmlns:aink="http://schemas.microsoft.com/office/drawing/2016/ink" xmlns:am3d="http://schemas.microsoft.com/office/drawing/2017/model3d" xmlns:o="urn:schemas-microsoft-com:office:office" xmlns:r="http://schemas.openxmlformats.org/officeDocument/2006/relationships" xmlns:m="http://schemas.openxmlformats.org/officeDocument/2006/math" xmlns:v="urn:schemas-microsoft-com:vml" xmlns:wp14="http://schemas.microsoft.com/office/word/2010/wordprocessingDrawing" xmlns:wp="http://schemas.openxmlformats.org/drawingml/2006/wordprocessingDrawing" xmlns:w10="urn:schemas-microsoft-com:office:word" xmlns:w="http://schemas.openxmlformats.org/wordprocessingml/2006/main" xmlns:w14="http://schemas.microsoft.com/office/word/2010/wordml" xmlns:w15="http://schemas.microsoft.com/office/word/2012/wordml" xmlns:w16cid="http://schemas.microsoft.com/office/word/2016/wordml/cid" xmlns:w16se="http://schemas.microsoft.com/office/word/2015/wordml/symex" xmlns:wpg="http://schemas.microsoft.com/office/word/2010/wordprocessingGroup" xmlns:wpi="http://schemas.microsoft.com/office/word/2010/wordprocessingInk" xmlns:wne="http://schemas.microsoft.com/office/word/2006/wordml" xmlns:wps="http://schemas.microsoft.com/office/word/2010/wordprocessingShape" mc:Ignorable="w14 w15 w16se w16cid wp14">
   <w:p>
     <w:r>
-      <w:t>AR Pets</w:t>
-    </w:r>
-    <w:r>
-      <w:t xml:space="preserve">                                                                </w:t>
-    </w:r>
-    <w:r>
-      <w:t>Project Plan</w:t>
-    </w:r>
-    <w:r>
-      <w:t xml:space="preserve">                                                        </w:t>
-    </w:r>
-    <w:r>
-      <w:t>2/4/2019</w:t>
+      <w:t>AR Pets                                                                Project Plan                                                        2/4/2019</w:t>
     </w:r>
   </w:p>
   <w:p>

</xml_diff>